<commit_message>
Adding the pigeon video
</commit_message>
<xml_diff>
--- a/Teaching_resources/Primer_texts.docx
+++ b/Teaching_resources/Primer_texts.docx
@@ -106,13 +106,8 @@
         <w:spacing w:before="120"/>
       </w:pPr>
       <w:r>
-        <w:t xml:space="preserve">Start playing the video in full screen </w:t>
-      </w:r>
-      <w:proofErr w:type="gramStart"/>
-      <w:r>
-        <w:t>mode</w:t>
-      </w:r>
-      <w:proofErr w:type="gramEnd"/>
+        <w:t>Start playing the video in full screen mode</w:t>
+      </w:r>
     </w:p>
     <w:p>
       <w:pPr>
@@ -137,14 +132,12 @@
       <w:r>
         <w:t>Click on this link to enter your data: </w:t>
       </w:r>
-      <w:hyperlink r:id="rId4" w:tgtFrame="_blank" w:history="1">
-        <w:r>
-          <w:rPr>
-            <w:rStyle w:val="Hyperlink"/>
-          </w:rPr>
-          <w:t>https://melbourneuni.au1.qualtrics.com/jfe/form/SV_d0ekDI1Wn41ojWu</w:t>
-        </w:r>
-      </w:hyperlink>
+      <w:r>
+        <w:t>[survey link]</w:t>
+      </w:r>
+      <w:r>
+        <w:t xml:space="preserve"> </w:t>
+      </w:r>
     </w:p>
     <w:p>
       <w:pPr>
@@ -264,14 +257,12 @@
       <w:r>
         <w:t>Access the 1-minute video of feeding pigeons at: </w:t>
       </w:r>
-      <w:hyperlink r:id="rId5" w:history="1">
-        <w:r>
-          <w:rPr>
-            <w:rStyle w:val="Hyperlink"/>
-          </w:rPr>
-          <w:t>https://canvas.lms.unimelb.edu.au/courses/176537/pages/pigeon-video?module_item_id=4580591</w:t>
-        </w:r>
-      </w:hyperlink>
+      <w:r>
+        <w:t>[video link]</w:t>
+      </w:r>
+      <w:r>
+        <w:t xml:space="preserve"> </w:t>
+      </w:r>
     </w:p>
     <w:p>
       <w:pPr>
@@ -286,13 +277,8 @@
         <w:spacing w:before="120"/>
       </w:pPr>
       <w:r>
-        <w:t xml:space="preserve">Start playing the video in full screen </w:t>
-      </w:r>
-      <w:proofErr w:type="gramStart"/>
-      <w:r>
-        <w:t>mode</w:t>
-      </w:r>
-      <w:proofErr w:type="gramEnd"/>
+        <w:t>Start playing the video in full screen mode</w:t>
+      </w:r>
     </w:p>
     <w:p>
       <w:pPr>
@@ -317,14 +303,15 @@
       <w:r>
         <w:t>Click on this link to enter your data: </w:t>
       </w:r>
-      <w:hyperlink r:id="rId6" w:tgtFrame="_blank" w:history="1">
-        <w:r>
-          <w:rPr>
-            <w:rStyle w:val="Hyperlink"/>
-          </w:rPr>
-          <w:t>https://melbourneuni.au1.qualtrics.com/jfe/form/SV_d0ekDI1Wn41ojWu</w:t>
-        </w:r>
-      </w:hyperlink>
+      <w:r>
+        <w:t>[</w:t>
+      </w:r>
+      <w:r>
+        <w:t>survey link]</w:t>
+      </w:r>
+      <w:r>
+        <w:t xml:space="preserve"> </w:t>
+      </w:r>
     </w:p>
     <w:p>
       <w:pPr>
@@ -893,6 +880,18 @@
       <w:szCs w:val="32"/>
     </w:rPr>
   </w:style>
+  <w:style w:type="character" w:styleId="FollowedHyperlink">
+    <w:name w:val="FollowedHyperlink"/>
+    <w:basedOn w:val="DefaultParagraphFont"/>
+    <w:uiPriority w:val="99"/>
+    <w:semiHidden/>
+    <w:unhideWhenUsed/>
+    <w:rsid w:val="00AA7483"/>
+    <w:rPr>
+      <w:color w:val="954F72" w:themeColor="followedHyperlink"/>
+      <w:u w:val="single"/>
+    </w:rPr>
+  </w:style>
 </w:styles>
 </file>
 

</xml_diff>